<commit_message>
tidy up project files
</commit_message>
<xml_diff>
--- a/302 Report.docx
+++ b/302 Report.docx
@@ -132,6 +132,14 @@
                   <w:szCs w:val="28"/>
                 </w:rPr>
                 <w:t>Assignment 2</w:t>
+              </w:r>
+              <w:r>
+                <w:rPr>
+                  <w:color w:val="4472C4" w:themeColor="accent1"/>
+                  <w:sz w:val="28"/>
+                  <w:szCs w:val="28"/>
+                </w:rPr>
+                <w:t xml:space="preserve"> Group 169</w:t>
               </w:r>
             </w:p>
           </w:sdtContent>
@@ -2307,8 +2315,6 @@
         </w:rPr>
         <w:t>.</w:t>
       </w:r>
-      <w:bookmarkStart w:id="0" w:name="_GoBack"/>
-      <w:bookmarkEnd w:id="0"/>
       <w:proofErr w:type="spellStart"/>
       <w:r>
         <w:rPr>
@@ -2610,19 +2616,7 @@
         <w:rPr>
           <w:lang w:val="en-GB"/>
         </w:rPr>
-        <w:t xml:space="preserve">Click the </w:t>
-      </w:r>
-      <w:r>
-        <w:rPr>
-          <w:lang w:val="en-GB"/>
-        </w:rPr>
-        <w:t>LINE</w:t>
-      </w:r>
-      <w:r>
-        <w:rPr>
-          <w:lang w:val="en-GB"/>
-        </w:rPr>
-        <w:t xml:space="preserve"> button, click and drag the mouse on the canvas. Change colours as desired.</w:t>
+        <w:t>Click the LINE button, click and drag the mouse on the canvas. Change colours as desired.</w:t>
       </w:r>
     </w:p>
     <w:p>
@@ -2682,34 +2676,6 @@
     <w:p>
       <w:pPr>
         <w:rPr>
-          <w:lang w:val="en-GB"/>
-        </w:rPr>
-      </w:pPr>
-    </w:p>
-    <w:p>
-      <w:pPr>
-        <w:rPr>
-          <w:lang w:val="en-GB"/>
-        </w:rPr>
-      </w:pPr>
-    </w:p>
-    <w:p>
-      <w:pPr>
-        <w:rPr>
-          <w:lang w:val="en-GB"/>
-        </w:rPr>
-      </w:pPr>
-    </w:p>
-    <w:p>
-      <w:pPr>
-        <w:rPr>
-          <w:lang w:val="en-GB"/>
-        </w:rPr>
-      </w:pPr>
-    </w:p>
-    <w:p>
-      <w:pPr>
-        <w:rPr>
           <w:b/>
           <w:lang w:val="en-GB"/>
         </w:rPr>
@@ -2732,19 +2698,7 @@
         <w:rPr>
           <w:lang w:val="en-GB"/>
         </w:rPr>
-        <w:t xml:space="preserve">Click the </w:t>
-      </w:r>
-      <w:r>
-        <w:rPr>
-          <w:lang w:val="en-GB"/>
-        </w:rPr>
-        <w:t>RECTANGLE</w:t>
-      </w:r>
-      <w:r>
-        <w:rPr>
-          <w:lang w:val="en-GB"/>
-        </w:rPr>
-        <w:t xml:space="preserve"> button, click and drag the mouse on the canvas. Change colours as desired.</w:t>
+        <w:t>Click the RECTANGLE button, click and drag the mouse on the canvas. Change colours as desired.</w:t>
       </w:r>
     </w:p>
     <w:p>
@@ -3192,6 +3146,12 @@
           <w:lang w:val="en-GB"/>
         </w:rPr>
       </w:pPr>
+      <w:r>
+        <w:rPr>
+          <w:lang w:val="en-GB"/>
+        </w:rPr>
+        <w:t xml:space="preserve"> </w:t>
+      </w:r>
     </w:p>
     <w:p>
       <w:pPr>
@@ -3202,13 +3162,6 @@
           <w:lang w:val="en-GB"/>
         </w:rPr>
       </w:pPr>
-      <w:r>
-        <w:rPr>
-          <w:b/>
-          <w:lang w:val="en-GB"/>
-        </w:rPr>
-        <w:t>Undo:</w:t>
-      </w:r>
     </w:p>
     <w:p>
       <w:pPr>
@@ -3219,30 +3172,6 @@
           <w:lang w:val="en-GB"/>
         </w:rPr>
       </w:pPr>
-      <w:r>
-        <w:rPr>
-          <w:lang w:val="en-GB"/>
-        </w:rPr>
-        <w:t xml:space="preserve">Click undo a </w:t>
-      </w:r>
-      <w:r>
-        <w:rPr>
-          <w:lang w:val="en-GB"/>
-        </w:rPr>
-        <w:t>desired number of</w:t>
-      </w:r>
-      <w:r>
-        <w:rPr>
-          <w:lang w:val="en-GB"/>
-        </w:rPr>
-        <w:t xml:space="preserve"> times on the loaded example1.vec</w:t>
-      </w:r>
-      <w:r>
-        <w:rPr>
-          <w:lang w:val="en-GB"/>
-        </w:rPr>
-        <w:t xml:space="preserve"> or any drawn picture.</w:t>
-      </w:r>
     </w:p>
     <w:p>
       <w:pPr>
@@ -3253,11 +3182,92 @@
           <w:lang w:val="en-GB"/>
         </w:rPr>
       </w:pPr>
+    </w:p>
+    <w:p>
+      <w:pPr>
+        <w:tabs>
+          <w:tab w:val="left" w:pos="1830"/>
+        </w:tabs>
+        <w:rPr>
+          <w:lang w:val="en-GB"/>
+        </w:rPr>
+      </w:pPr>
+    </w:p>
+    <w:p>
+      <w:pPr>
+        <w:tabs>
+          <w:tab w:val="left" w:pos="1830"/>
+        </w:tabs>
+        <w:rPr>
+          <w:lang w:val="en-GB"/>
+        </w:rPr>
+      </w:pPr>
+    </w:p>
+    <w:p>
+      <w:pPr>
+        <w:tabs>
+          <w:tab w:val="left" w:pos="1830"/>
+        </w:tabs>
+        <w:rPr>
+          <w:lang w:val="en-GB"/>
+        </w:rPr>
+      </w:pPr>
+      <w:r>
+        <w:rPr>
+          <w:b/>
+          <w:lang w:val="en-GB"/>
+        </w:rPr>
+        <w:lastRenderedPageBreak/>
+        <w:t>Undo:</w:t>
+      </w:r>
+    </w:p>
+    <w:p>
+      <w:pPr>
+        <w:tabs>
+          <w:tab w:val="left" w:pos="1830"/>
+        </w:tabs>
+        <w:rPr>
+          <w:lang w:val="en-GB"/>
+        </w:rPr>
+      </w:pPr>
+      <w:r>
+        <w:rPr>
+          <w:lang w:val="en-GB"/>
+        </w:rPr>
+        <w:t xml:space="preserve">Click undo a </w:t>
+      </w:r>
+      <w:r>
+        <w:rPr>
+          <w:lang w:val="en-GB"/>
+        </w:rPr>
+        <w:t>desired number of</w:t>
+      </w:r>
+      <w:r>
+        <w:rPr>
+          <w:lang w:val="en-GB"/>
+        </w:rPr>
+        <w:t xml:space="preserve"> times on the loaded example1.vec</w:t>
+      </w:r>
+      <w:r>
+        <w:rPr>
+          <w:lang w:val="en-GB"/>
+        </w:rPr>
+        <w:t xml:space="preserve"> or any drawn picture.</w:t>
+      </w:r>
+    </w:p>
+    <w:p>
+      <w:pPr>
+        <w:tabs>
+          <w:tab w:val="left" w:pos="1830"/>
+        </w:tabs>
+        <w:rPr>
+          <w:lang w:val="en-GB"/>
+        </w:rPr>
+      </w:pPr>
       <w:r>
         <w:rPr>
           <w:noProof/>
         </w:rPr>
-        <w:lastRenderedPageBreak/>
         <w:drawing>
           <wp:inline distT="0" distB="0" distL="0" distR="0" wp14:anchorId="56952121" wp14:editId="2B7A5245">
             <wp:extent cx="5731510" cy="5627370"/>
@@ -3337,6 +3347,8 @@
         </w:rPr>
         <w:t>Click the GRID button, the grid will appear after the first shape is drawn. This shape will snap to a coordinate rounded to 10 pixels (Usually with a left bias).</w:t>
       </w:r>
+      <w:bookmarkStart w:id="0" w:name="_GoBack"/>
+      <w:bookmarkEnd w:id="0"/>
     </w:p>
     <w:p>
       <w:pPr>
@@ -4213,7 +4225,7 @@
     <w:charset w:val="00"/>
     <w:family w:val="swiss"/>
     <w:pitch w:val="variable"/>
-    <w:sig w:usb0="E0002AFF" w:usb1="C000247B" w:usb2="00000009" w:usb3="00000000" w:csb0="000001FF" w:csb1="00000000"/>
+    <w:sig w:usb0="E0002EFF" w:usb1="C000247B" w:usb2="00000009" w:usb3="00000000" w:csb0="000001FF" w:csb1="00000000"/>
   </w:font>
   <w:font w:name="Times New Roman">
     <w:panose1 w:val="02020603050405020304"/>
@@ -4251,6 +4263,7 @@
     <w:rsid w:val="001967BC"/>
     <w:rsid w:val="00243013"/>
     <w:rsid w:val="003C4188"/>
+    <w:rsid w:val="00E45C18"/>
     <w:rsid w:val="00F8039A"/>
   </w:rsids>
   <m:mathPr>

</xml_diff>